<commit_message>
6 febrero reunion inicial
</commit_message>
<xml_diff>
--- a/Anteproyecto.docx
+++ b/Anteproyecto.docx
@@ -11,12 +11,379 @@
       </w:r>
     </w:p>
     <w:p>
+      <w:pPr>
+        <w:pStyle w:val="Heading3"/>
+      </w:pPr>
+      <w:r>
+        <w:t>Nombre del proyecto</w:t>
+      </w:r>
+    </w:p>
+    <w:p/>
+    <w:p>
+      <w:pPr>
+        <w:pStyle w:val="Heading2"/>
+      </w:pPr>
+      <w:r>
+        <w:t>Objetivos</w:t>
+      </w:r>
+    </w:p>
+    <w:p>
+      <w:pPr>
+        <w:rPr>
+          <w:lang w:val="es-ES"/>
+        </w:rPr>
+      </w:pPr>
+      <w:r>
+        <w:rPr>
+          <w:lang w:val="es-ES"/>
+        </w:rPr>
+        <w:t>Queremos hac</w:t>
+      </w:r>
+      <w:r>
+        <w:rPr>
+          <w:lang w:val="es-ES"/>
+        </w:rPr>
+        <w:t xml:space="preserve">er un producto </w:t>
+      </w:r>
+      <w:proofErr w:type="spellStart"/>
+      <w:r>
+        <w:rPr>
+          <w:lang w:val="es-ES"/>
+        </w:rPr>
+        <w:t>IoT</w:t>
+      </w:r>
+      <w:proofErr w:type="spellEnd"/>
+      <w:r>
+        <w:rPr>
+          <w:lang w:val="es-ES"/>
+        </w:rPr>
+        <w:t xml:space="preserve"> </w:t>
+      </w:r>
+      <w:r>
+        <w:rPr>
+          <w:lang w:val="es-ES"/>
+        </w:rPr>
+        <w:t xml:space="preserve">que se encargue de </w:t>
+      </w:r>
+      <w:r>
+        <w:rPr>
+          <w:lang w:val="es-ES"/>
+        </w:rPr>
+        <w:t>convertir</w:t>
+      </w:r>
+      <w:r>
+        <w:rPr>
+          <w:lang w:val="es-ES"/>
+        </w:rPr>
+        <w:t xml:space="preserve"> cualquier electrodoméstico en un dispositivo inteligente cuya </w:t>
+      </w:r>
+      <w:r>
+        <w:rPr>
+          <w:lang w:val="es-ES"/>
+        </w:rPr>
+        <w:t xml:space="preserve">alimentación pueda ser controlada desde una aplicación </w:t>
+      </w:r>
+      <w:proofErr w:type="gramStart"/>
+      <w:r>
+        <w:rPr>
+          <w:lang w:val="es-ES"/>
+        </w:rPr>
+        <w:t>móvil</w:t>
+      </w:r>
+      <w:proofErr w:type="gramEnd"/>
+      <w:r>
+        <w:rPr>
+          <w:lang w:val="es-ES"/>
+        </w:rPr>
+        <w:t xml:space="preserve"> pero sin perder la opción de encender o apagar el dispositivo manualmente.</w:t>
+      </w:r>
+    </w:p>
+    <w:p>
+      <w:pPr>
+        <w:spacing w:before="0" w:after="0" w:line="240" w:lineRule="auto"/>
+        <w:rPr>
+          <w:rFonts w:ascii="Times New Roman" w:eastAsia="Times New Roman" w:hAnsi="Times New Roman" w:cs="Times New Roman"/>
+          <w:color w:val="auto"/>
+          <w:lang w:eastAsia="en-US"/>
+        </w:rPr>
+      </w:pPr>
+      <w:r>
+        <w:rPr>
+          <w:rFonts w:ascii="Times New Roman" w:eastAsia="Times New Roman" w:hAnsi="Times New Roman" w:cs="Times New Roman"/>
+          <w:color w:val="auto"/>
+          <w:lang w:eastAsia="en-US"/>
+        </w:rPr>
+        <w:fldChar w:fldCharType="begin"/>
+      </w:r>
+      <w:r>
+        <w:rPr>
+          <w:rFonts w:ascii="Times New Roman" w:eastAsia="Times New Roman" w:hAnsi="Times New Roman" w:cs="Times New Roman"/>
+          <w:color w:val="auto"/>
+          <w:lang w:eastAsia="en-US"/>
+        </w:rPr>
+        <w:instrText xml:space="preserve"> INCLUDEPICTURE "/var/folders/s3/wwp7g3hn3r94628zwgkf5f800000gn/T/com.microsoft.Word/WebArchiveCopyPasteTempFiles/grafico-expansion.png" \* MERGEFORMATINET </w:instrText>
+      </w:r>
+      <w:r>
+        <w:rPr>
+          <w:rFonts w:ascii="Times New Roman" w:eastAsia="Times New Roman" w:hAnsi="Times New Roman" w:cs="Times New Roman"/>
+          <w:color w:val="auto"/>
+          <w:lang w:eastAsia="en-US"/>
+        </w:rPr>
+        <w:fldChar w:fldCharType="separate"/>
+      </w:r>
+      <w:r>
+        <w:rPr>
+          <w:rFonts w:ascii="Times New Roman" w:eastAsia="Times New Roman" w:hAnsi="Times New Roman" w:cs="Times New Roman"/>
+          <w:noProof/>
+          <w:color w:val="auto"/>
+          <w:lang w:eastAsia="en-US"/>
+        </w:rPr>
+        <w:drawing>
+          <wp:inline distT="0" distB="0" distL="0" distR="0" wp14:anchorId="1FC032E0" wp14:editId="44148C9C">
+            <wp:extent cx="6492240" cy="3279140"/>
+            <wp:effectExtent l="0" t="0" r="0" b="0"/>
+            <wp:docPr id="2" name="Picture 2" descr="/var/folders/s3/wwp7g3hn3r94628zwgkf5f800000gn/T/com.microsoft.Word/WebArchiveCopyPasteTempFiles/grafico-expansion.png"/>
+            <wp:cNvGraphicFramePr>
+              <a:graphicFrameLocks xmlns:a="http://schemas.openxmlformats.org/drawingml/2006/main" noChangeAspect="1"/>
+            </wp:cNvGraphicFramePr>
+            <a:graphic xmlns:a="http://schemas.openxmlformats.org/drawingml/2006/main">
+              <a:graphicData uri="http://schemas.openxmlformats.org/drawingml/2006/picture">
+                <pic:pic xmlns:pic="http://schemas.openxmlformats.org/drawingml/2006/picture">
+                  <pic:nvPicPr>
+                    <pic:cNvPr id="0" name="Picture 1" descr="/var/folders/s3/wwp7g3hn3r94628zwgkf5f800000gn/T/com.microsoft.Word/WebArchiveCopyPasteTempFiles/grafico-expansion.png"/>
+                    <pic:cNvPicPr>
+                      <a:picLocks noChangeAspect="1" noChangeArrowheads="1"/>
+                    </pic:cNvPicPr>
+                  </pic:nvPicPr>
+                  <pic:blipFill>
+                    <a:blip r:embed="rId7">
+                      <a:extLst>
+                        <a:ext uri="{28A0092B-C50C-407E-A947-70E740481C1C}">
+                          <a14:useLocalDpi xmlns:a14="http://schemas.microsoft.com/office/drawing/2010/main" val="0"/>
+                        </a:ext>
+                      </a:extLst>
+                    </a:blip>
+                    <a:srcRect/>
+                    <a:stretch>
+                      <a:fillRect/>
+                    </a:stretch>
+                  </pic:blipFill>
+                  <pic:spPr bwMode="auto">
+                    <a:xfrm>
+                      <a:off x="0" y="0"/>
+                      <a:ext cx="6492240" cy="3279140"/>
+                    </a:xfrm>
+                    <a:prstGeom prst="rect">
+                      <a:avLst/>
+                    </a:prstGeom>
+                    <a:noFill/>
+                    <a:ln>
+                      <a:noFill/>
+                    </a:ln>
+                  </pic:spPr>
+                </pic:pic>
+              </a:graphicData>
+            </a:graphic>
+          </wp:inline>
+        </w:drawing>
+      </w:r>
+      <w:r>
+        <w:rPr>
+          <w:rFonts w:ascii="Times New Roman" w:eastAsia="Times New Roman" w:hAnsi="Times New Roman" w:cs="Times New Roman"/>
+          <w:color w:val="auto"/>
+          <w:lang w:eastAsia="en-US"/>
+        </w:rPr>
+        <w:fldChar w:fldCharType="end"/>
+      </w:r>
+    </w:p>
+    <w:p>
+      <w:pPr>
+        <w:rPr>
+          <w:lang w:val="es-ES"/>
+        </w:rPr>
+      </w:pPr>
+    </w:p>
+    <w:p>
+      <w:pPr>
+        <w:pStyle w:val="Heading2"/>
+        <w:rPr>
+          <w:lang w:val="es-ES"/>
+        </w:rPr>
+      </w:pPr>
+      <w:r>
+        <w:rPr>
+          <w:lang w:val="es-ES"/>
+        </w:rPr>
+        <w:lastRenderedPageBreak/>
+        <w:t>Utilidad</w:t>
+      </w:r>
+    </w:p>
+    <w:p>
+      <w:pPr>
+        <w:ind w:left="720" w:hanging="720"/>
+        <w:jc w:val="center"/>
+        <w:rPr>
+          <w:lang w:val="es-ES"/>
+        </w:rPr>
+      </w:pPr>
+      <w:r>
+        <w:rPr>
+          <w:noProof/>
+          <w:lang w:val="es-ES"/>
+        </w:rPr>
+        <w:drawing>
+          <wp:inline distT="0" distB="0" distL="0" distR="0" wp14:anchorId="51FDC084" wp14:editId="743E97A1">
+            <wp:extent cx="3778786" cy="2213730"/>
+            <wp:effectExtent l="0" t="0" r="6350" b="0"/>
+            <wp:docPr id="1" name="Picture 1"/>
+            <wp:cNvGraphicFramePr>
+              <a:graphicFrameLocks xmlns:a="http://schemas.openxmlformats.org/drawingml/2006/main" noChangeAspect="1"/>
+            </wp:cNvGraphicFramePr>
+            <a:graphic xmlns:a="http://schemas.openxmlformats.org/drawingml/2006/main">
+              <a:graphicData uri="http://schemas.openxmlformats.org/drawingml/2006/picture">
+                <pic:pic xmlns:pic="http://schemas.openxmlformats.org/drawingml/2006/picture">
+                  <pic:nvPicPr>
+                    <pic:cNvPr id="1" name="anteproyecto.png"/>
+                    <pic:cNvPicPr/>
+                  </pic:nvPicPr>
+                  <pic:blipFill>
+                    <a:blip r:embed="rId8"/>
+                    <a:stretch>
+                      <a:fillRect/>
+                    </a:stretch>
+                  </pic:blipFill>
+                  <pic:spPr>
+                    <a:xfrm>
+                      <a:off x="0" y="0"/>
+                      <a:ext cx="3788525" cy="2219436"/>
+                    </a:xfrm>
+                    <a:prstGeom prst="rect">
+                      <a:avLst/>
+                    </a:prstGeom>
+                  </pic:spPr>
+                </pic:pic>
+              </a:graphicData>
+            </a:graphic>
+          </wp:inline>
+        </w:drawing>
+      </w:r>
+    </w:p>
+    <w:p>
+      <w:pPr>
+        <w:pStyle w:val="Heading2"/>
+        <w:rPr>
+          <w:lang w:val="es-ES"/>
+        </w:rPr>
+      </w:pPr>
+      <w:r>
+        <w:rPr>
+          <w:lang w:val="es-ES"/>
+        </w:rPr>
+        <w:t>Antecedentes</w:t>
+      </w:r>
+    </w:p>
+    <w:p>
+      <w:pPr>
+        <w:rPr>
+          <w:lang w:val="es-ES"/>
+        </w:rPr>
+      </w:pPr>
+      <w:proofErr w:type="spellStart"/>
+      <w:r>
+        <w:rPr>
+          <w:lang w:val="es-ES"/>
+        </w:rPr>
+        <w:t>xiaomi</w:t>
+      </w:r>
       <w:bookmarkStart w:id="0" w:name="_GoBack"/>
       <w:bookmarkEnd w:id="0"/>
+      <w:proofErr w:type="spellEnd"/>
+    </w:p>
+    <w:p>
+      <w:pPr>
+        <w:pStyle w:val="Heading2"/>
+        <w:rPr>
+          <w:lang w:val="es-ES"/>
+        </w:rPr>
+      </w:pPr>
+      <w:r>
+        <w:rPr>
+          <w:lang w:val="es-ES"/>
+        </w:rPr>
+        <w:t>Metodología y plan de tr</w:t>
+      </w:r>
+      <w:r>
+        <w:rPr>
+          <w:lang w:val="es-ES"/>
+        </w:rPr>
+        <w:t>abajo</w:t>
+      </w:r>
+    </w:p>
+    <w:p>
+      <w:pPr>
+        <w:rPr>
+          <w:lang w:val="es-ES"/>
+        </w:rPr>
+      </w:pPr>
+      <w:r>
+        <w:rPr>
+          <w:lang w:val="es-ES"/>
+        </w:rPr>
+        <w:t>agile</w:t>
+      </w:r>
+    </w:p>
+    <w:p>
+      <w:pPr>
+        <w:pStyle w:val="Heading2"/>
+        <w:rPr>
+          <w:lang w:val="es-ES"/>
+        </w:rPr>
+      </w:pPr>
+      <w:r>
+        <w:rPr>
+          <w:lang w:val="es-ES"/>
+        </w:rPr>
+        <w:t>Medios</w:t>
+      </w:r>
+    </w:p>
+    <w:p>
+      <w:pPr>
+        <w:pStyle w:val="Heading2"/>
+        <w:rPr>
+          <w:lang w:val="es-ES"/>
+        </w:rPr>
+      </w:pPr>
+      <w:r>
+        <w:rPr>
+          <w:lang w:val="es-ES"/>
+        </w:rPr>
+        <w:t>Bibliografía</w:t>
+      </w:r>
+    </w:p>
+    <w:p>
+      <w:pPr>
+        <w:rPr>
+          <w:lang w:val="es-ES"/>
+        </w:rPr>
+      </w:pPr>
+      <w:r>
+        <w:rPr>
+          <w:lang w:val="es-ES"/>
+        </w:rPr>
+        <w:t>http://www.fuerzacomercial.es/iot-en-ventas/</w:t>
+      </w:r>
+    </w:p>
+    <w:p>
+      <w:pPr>
+        <w:rPr>
+          <w:lang w:val="es-ES"/>
+        </w:rPr>
+      </w:pPr>
     </w:p>
     <w:sectPr>
-      <w:footerReference w:type="default" r:id="rId7"/>
-      <w:footerReference w:type="first" r:id="rId8"/>
+      <w:footerReference w:type="default" r:id="rId9"/>
+      <w:headerReference w:type="first" r:id="rId10"/>
+      <w:footerReference w:type="first" r:id="rId11"/>
       <w:pgSz w:w="12240" w:h="15840"/>
       <w:pgMar w:top="1901" w:right="1008" w:bottom="1440" w:left="1008" w:header="720" w:footer="432" w:gutter="0"/>
       <w:cols w:space="720"/>
@@ -103,25 +470,74 @@
 
 <file path=word/footer2.xml><?xml version="1.0" encoding="utf-8"?>
 <w:ftr xmlns:wpc="http://schemas.microsoft.com/office/word/2010/wordprocessingCanvas" xmlns:cx="http://schemas.microsoft.com/office/drawing/2014/chartex" xmlns:cx1="http://schemas.microsoft.com/office/drawing/2015/9/8/chartex" xmlns:cx2="http://schemas.microsoft.com/office/drawing/2015/10/21/chartex" xmlns:cx3="http://schemas.microsoft.com/office/drawing/2016/5/9/chartex" xmlns:cx4="http://schemas.microsoft.com/office/drawing/2016/5/10/chartex" xmlns:cx5="http://schemas.microsoft.com/office/drawing/2016/5/11/chartex" xmlns:cx6="http://schemas.microsoft.com/office/drawing/2016/5/12/chartex" xmlns:cx7="http://schemas.microsoft.com/office/drawing/2016/5/13/chartex" xmlns:cx8="http://schemas.microsoft.com/office/drawing/2016/5/14/chartex" xmlns:mc="http://schemas.openxmlformats.org/markup-compatibility/2006" xmlns:aink="http://schemas.microsoft.com/office/drawing/2016/ink" xmlns:am3d="http://schemas.microsoft.com/office/drawing/2017/model3d" xmlns:o="urn:schemas-microsoft-com:office:office" xmlns:r="http://schemas.openxmlformats.org/officeDocument/2006/relationships" xmlns:m="http://schemas.openxmlformats.org/officeDocument/2006/math" xmlns:v="urn:schemas-microsoft-com:vml" xmlns:wp14="http://schemas.microsoft.com/office/word/2010/wordprocessingDrawing" xmlns:wp="http://schemas.openxmlformats.org/drawingml/2006/wordprocessingDrawing" xmlns:w10="urn:schemas-microsoft-com:office:word" xmlns:w="http://schemas.openxmlformats.org/wordprocessingml/2006/main" xmlns:w14="http://schemas.microsoft.com/office/word/2010/wordml" xmlns:w15="http://schemas.microsoft.com/office/word/2012/wordml" xmlns:w16cid="http://schemas.microsoft.com/office/word/2016/wordml/cid" xmlns:w16se="http://schemas.microsoft.com/office/word/2015/wordml/symex" xmlns:wpg="http://schemas.microsoft.com/office/word/2010/wordprocessingGroup" xmlns:wpi="http://schemas.microsoft.com/office/word/2010/wordprocessingInk" xmlns:wne="http://schemas.microsoft.com/office/word/2006/wordml" xmlns:wps="http://schemas.microsoft.com/office/word/2010/wordprocessingShape" mc:Ignorable="w14 w15 w16se w16cid wp14">
+  <w:sdt>
+    <w:sdtPr>
+      <w:rPr>
+        <w:rStyle w:val="PageNumber"/>
+      </w:rPr>
+      <w:id w:val="1445187130"/>
+      <w:docPartObj>
+        <w:docPartGallery w:val="Page Numbers (Bottom of Page)"/>
+        <w:docPartUnique/>
+      </w:docPartObj>
+    </w:sdtPr>
+    <w:sdtContent>
+      <w:p>
+        <w:pPr>
+          <w:pStyle w:val="Footer"/>
+          <w:framePr w:wrap="none" w:vAnchor="text" w:hAnchor="margin" w:xAlign="right" w:y="1"/>
+          <w:rPr>
+            <w:rStyle w:val="PageNumber"/>
+          </w:rPr>
+        </w:pPr>
+        <w:r>
+          <w:rPr>
+            <w:rStyle w:val="PageNumber"/>
+          </w:rPr>
+          <w:fldChar w:fldCharType="begin"/>
+        </w:r>
+        <w:r>
+          <w:rPr>
+            <w:rStyle w:val="PageNumber"/>
+          </w:rPr>
+          <w:instrText xml:space="preserve"> PAGE </w:instrText>
+        </w:r>
+        <w:r>
+          <w:rPr>
+            <w:rStyle w:val="PageNumber"/>
+          </w:rPr>
+          <w:fldChar w:fldCharType="separate"/>
+        </w:r>
+        <w:r>
+          <w:rPr>
+            <w:rStyle w:val="PageNumber"/>
+            <w:noProof/>
+          </w:rPr>
+          <w:t>1</w:t>
+        </w:r>
+        <w:r>
+          <w:rPr>
+            <w:rStyle w:val="PageNumber"/>
+          </w:rPr>
+          <w:fldChar w:fldCharType="end"/>
+        </w:r>
+      </w:p>
+    </w:sdtContent>
+  </w:sdt>
   <w:p>
     <w:pPr>
       <w:pStyle w:val="Footer"/>
+      <w:ind w:right="360"/>
+      <w:rPr>
+        <w:lang w:val="es-ES"/>
+      </w:rPr>
     </w:pPr>
-    <w:sdt>
-      <w:sdtPr>
-        <w:id w:val="7803617"/>
-        <w:placeholder/>
-        <w:temporary/>
-        <w:showingPlcHdr/>
-        <w15:appearance w15:val="hidden"/>
-      </w:sdtPr>
-      <w:sdtEndPr/>
-      <w:sdtContent>
-        <w:r>
-          <w:t>Address | City, St Zip Code</w:t>
-        </w:r>
-      </w:sdtContent>
-    </w:sdt>
+    <w:r>
+      <w:rPr>
+        <w:lang w:val="es-ES"/>
+      </w:rPr>
+      <w:t>Anteproyecto | Gestión de proyectos</w:t>
+    </w:r>
   </w:p>
 </w:ftr>
 </file>
@@ -151,6 +567,56 @@
     <w:p/>
   </w:footnote>
 </w:footnotes>
+</file>
+
+<file path=word/header1.xml><?xml version="1.0" encoding="utf-8"?>
+<w:hdr xmlns:wpc="http://schemas.microsoft.com/office/word/2010/wordprocessingCanvas" xmlns:cx="http://schemas.microsoft.com/office/drawing/2014/chartex" xmlns:cx1="http://schemas.microsoft.com/office/drawing/2015/9/8/chartex" xmlns:cx2="http://schemas.microsoft.com/office/drawing/2015/10/21/chartex" xmlns:cx3="http://schemas.microsoft.com/office/drawing/2016/5/9/chartex" xmlns:cx4="http://schemas.microsoft.com/office/drawing/2016/5/10/chartex" xmlns:cx5="http://schemas.microsoft.com/office/drawing/2016/5/11/chartex" xmlns:cx6="http://schemas.microsoft.com/office/drawing/2016/5/12/chartex" xmlns:cx7="http://schemas.microsoft.com/office/drawing/2016/5/13/chartex" xmlns:cx8="http://schemas.microsoft.com/office/drawing/2016/5/14/chartex" xmlns:mc="http://schemas.openxmlformats.org/markup-compatibility/2006" xmlns:aink="http://schemas.microsoft.com/office/drawing/2016/ink" xmlns:am3d="http://schemas.microsoft.com/office/drawing/2017/model3d" xmlns:o="urn:schemas-microsoft-com:office:office" xmlns:r="http://schemas.openxmlformats.org/officeDocument/2006/relationships" xmlns:m="http://schemas.openxmlformats.org/officeDocument/2006/math" xmlns:v="urn:schemas-microsoft-com:vml" xmlns:wp14="http://schemas.microsoft.com/office/word/2010/wordprocessingDrawing" xmlns:wp="http://schemas.openxmlformats.org/drawingml/2006/wordprocessingDrawing" xmlns:w10="urn:schemas-microsoft-com:office:word" xmlns:w="http://schemas.openxmlformats.org/wordprocessingml/2006/main" xmlns:w14="http://schemas.microsoft.com/office/word/2010/wordml" xmlns:w15="http://schemas.microsoft.com/office/word/2012/wordml" xmlns:w16cid="http://schemas.microsoft.com/office/word/2016/wordml/cid" xmlns:w16se="http://schemas.microsoft.com/office/word/2015/wordml/symex" xmlns:wpg="http://schemas.microsoft.com/office/word/2010/wordprocessingGroup" xmlns:wpi="http://schemas.microsoft.com/office/word/2010/wordprocessingInk" xmlns:wne="http://schemas.microsoft.com/office/word/2006/wordml" xmlns:wps="http://schemas.microsoft.com/office/word/2010/wordprocessingShape" mc:Ignorable="w14 w15 w16se w16cid wp14">
+  <w:p>
+    <w:pPr>
+      <w:pStyle w:val="Header"/>
+      <w:jc w:val="right"/>
+      <w:rPr>
+        <w:lang w:val="es-ES"/>
+      </w:rPr>
+    </w:pPr>
+    <w:r>
+      <w:rPr>
+        <w:lang w:val="es-ES"/>
+      </w:rPr>
+      <w:t>Álvaro Vaya Arboledas</w:t>
+    </w:r>
+  </w:p>
+  <w:p>
+    <w:pPr>
+      <w:pStyle w:val="Header"/>
+      <w:jc w:val="right"/>
+      <w:rPr>
+        <w:lang w:val="es-ES"/>
+      </w:rPr>
+    </w:pPr>
+    <w:r>
+      <w:rPr>
+        <w:lang w:val="es-ES"/>
+      </w:rPr>
+      <w:t>David Menoyo Ros</w:t>
+    </w:r>
+  </w:p>
+  <w:p>
+    <w:pPr>
+      <w:pStyle w:val="Header"/>
+      <w:jc w:val="right"/>
+      <w:rPr>
+        <w:lang w:val="es-ES"/>
+      </w:rPr>
+    </w:pPr>
+    <w:r>
+      <w:rPr>
+        <w:lang w:val="es-ES"/>
+      </w:rPr>
+      <w:t>Juan Casado Ballesteros</w:t>
+    </w:r>
+  </w:p>
+</w:hdr>
 </file>
 
 <file path=word/numbering.xml><?xml version="1.0" encoding="utf-8"?>
@@ -990,6 +1456,7 @@
     <w:lsdException w:name="HTML Sample" w:semiHidden="1" w:unhideWhenUsed="1"/>
     <w:lsdException w:name="HTML Typewriter" w:semiHidden="1" w:unhideWhenUsed="1"/>
     <w:lsdException w:name="HTML Variable" w:semiHidden="1" w:unhideWhenUsed="1"/>
+    <w:lsdException w:name="Normal Table" w:semiHidden="1" w:unhideWhenUsed="1"/>
     <w:lsdException w:name="annotation subject" w:semiHidden="1" w:unhideWhenUsed="1"/>
     <w:lsdException w:name="No List" w:semiHidden="1" w:unhideWhenUsed="1"/>
     <w:lsdException w:name="Outline List 1" w:semiHidden="1" w:unhideWhenUsed="1"/>
@@ -1033,8 +1500,10 @@
     <w:lsdException w:name="Table Elegant" w:semiHidden="1" w:unhideWhenUsed="1"/>
     <w:lsdException w:name="Table Professional" w:semiHidden="1" w:unhideWhenUsed="1"/>
     <w:lsdException w:name="Table Subtle 1" w:semiHidden="1" w:unhideWhenUsed="1"/>
+    <w:lsdException w:name="Table Subtle 2" w:semiHidden="1" w:unhideWhenUsed="1"/>
     <w:lsdException w:name="Table Web 1" w:semiHidden="1" w:unhideWhenUsed="1"/>
     <w:lsdException w:name="Table Web 2" w:semiHidden="1" w:unhideWhenUsed="1"/>
+    <w:lsdException w:name="Table Web 3" w:semiHidden="1" w:unhideWhenUsed="1"/>
     <w:lsdException w:name="Balloon Text" w:semiHidden="1" w:unhideWhenUsed="1"/>
     <w:lsdException w:name="Table Grid" w:uiPriority="39"/>
     <w:lsdException w:name="Table Theme" w:semiHidden="1" w:unhideWhenUsed="1"/>
@@ -1313,7 +1782,6 @@
     <w:next w:val="Normal"/>
     <w:link w:val="Heading3Char"/>
     <w:uiPriority w:val="9"/>
-    <w:semiHidden/>
     <w:unhideWhenUsed/>
     <w:qFormat/>
     <w:pPr>
@@ -2078,7 +2546,6 @@
     <w:basedOn w:val="DefaultParagraphFont"/>
     <w:link w:val="Heading3"/>
     <w:uiPriority w:val="9"/>
-    <w:semiHidden/>
     <w:rPr>
       <w:rFonts w:asciiTheme="majorHAnsi" w:eastAsiaTheme="majorEastAsia" w:hAnsiTheme="majorHAnsi" w:cstheme="majorBidi"/>
       <w:color w:val="0072C6" w:themeColor="accent1"/>
@@ -2106,6 +2573,44 @@
     <w:rPr>
       <w:rFonts w:asciiTheme="majorHAnsi" w:eastAsiaTheme="majorEastAsia" w:hAnsiTheme="majorHAnsi" w:cstheme="majorBidi"/>
       <w:color w:val="0072C6" w:themeColor="accent1"/>
+    </w:rPr>
+  </w:style>
+  <w:style w:type="character" w:styleId="PageNumber">
+    <w:name w:val="page number"/>
+    <w:basedOn w:val="DefaultParagraphFont"/>
+    <w:uiPriority w:val="99"/>
+    <w:semiHidden/>
+    <w:unhideWhenUsed/>
+    <w:rsid w:val="00F8484F"/>
+  </w:style>
+  <w:style w:type="paragraph" w:styleId="BalloonText">
+    <w:name w:val="Balloon Text"/>
+    <w:basedOn w:val="Normal"/>
+    <w:link w:val="BalloonTextChar"/>
+    <w:uiPriority w:val="99"/>
+    <w:semiHidden/>
+    <w:unhideWhenUsed/>
+    <w:rsid w:val="002A50CA"/>
+    <w:pPr>
+      <w:spacing w:before="0" w:after="0" w:line="240" w:lineRule="auto"/>
+    </w:pPr>
+    <w:rPr>
+      <w:rFonts w:ascii="Times New Roman" w:hAnsi="Times New Roman" w:cs="Times New Roman"/>
+      <w:sz w:val="18"/>
+      <w:szCs w:val="18"/>
+    </w:rPr>
+  </w:style>
+  <w:style w:type="character" w:customStyle="1" w:styleId="BalloonTextChar">
+    <w:name w:val="Balloon Text Char"/>
+    <w:basedOn w:val="DefaultParagraphFont"/>
+    <w:link w:val="BalloonText"/>
+    <w:uiPriority w:val="99"/>
+    <w:semiHidden/>
+    <w:rsid w:val="002A50CA"/>
+    <w:rPr>
+      <w:rFonts w:ascii="Times New Roman" w:hAnsi="Times New Roman" w:cs="Times New Roman"/>
+      <w:sz w:val="18"/>
+      <w:szCs w:val="18"/>
     </w:rPr>
   </w:style>
 </w:styles>

</xml_diff>